<commit_message>
finally done with my hw
</commit_message>
<xml_diff>
--- a/Findings.docx
+++ b/Findings.docx
@@ -332,6 +332,968 @@
           <w:bCs/>
         </w:rPr>
       </w:pPr>
+      <w:r>
+        <w:t>My simple classifier does not perform well, being that the accuracy is 40.82%. You would be better off flipping a coin to decide whether a bank note was fake or not. This was surprising to me because I felt like I had some good rules to classify bank notes, these results show me how hard it can be to come up with your own classification rules.</w:t>
+      </w:r>
+    </w:p>
+    <w:p>
+      <w:r>
+        <w:rPr>
+          <w:b/>
+          <w:bCs/>
+          <w:u w:val="single"/>
+        </w:rPr>
+        <w:t>Question #3:</w:t>
+      </w:r>
+    </w:p>
+    <w:p>
+      <w:pPr>
+        <w:pStyle w:val="ListParagraph"/>
+        <w:numPr>
+          <w:ilvl w:val="0"/>
+          <w:numId w:val="3"/>
+        </w:numPr>
+        <w:rPr>
+          <w:b/>
+          <w:bCs/>
+        </w:rPr>
+      </w:pPr>
+    </w:p>
+    <w:p>
+      <w:pPr>
+        <w:pStyle w:val="ListParagraph"/>
+        <w:ind w:left="1080"/>
+        <w:rPr>
+          <w:b/>
+          <w:bCs/>
+        </w:rPr>
+      </w:pPr>
+      <w:r>
+        <w:rPr>
+          <w:noProof/>
+        </w:rPr>
+        <w:drawing>
+          <wp:inline distT="0" distB="0" distL="0" distR="0" wp14:anchorId="41C015F8" wp14:editId="1FFB51E4">
+            <wp:extent cx="4648200" cy="1447800"/>
+            <wp:effectExtent l="0" t="0" r="0" b="0"/>
+            <wp:docPr id="5" name="Picture 5"/>
+            <wp:cNvGraphicFramePr>
+              <a:graphicFrameLocks xmlns:a="http://schemas.openxmlformats.org/drawingml/2006/main" noChangeAspect="1"/>
+            </wp:cNvGraphicFramePr>
+            <a:graphic xmlns:a="http://schemas.openxmlformats.org/drawingml/2006/main">
+              <a:graphicData uri="http://schemas.openxmlformats.org/drawingml/2006/picture">
+                <pic:pic xmlns:pic="http://schemas.openxmlformats.org/drawingml/2006/picture">
+                  <pic:nvPicPr>
+                    <pic:cNvPr id="0" name="Picture 12"/>
+                    <pic:cNvPicPr>
+                      <a:picLocks noChangeAspect="1" noChangeArrowheads="1"/>
+                    </pic:cNvPicPr>
+                  </pic:nvPicPr>
+                  <pic:blipFill>
+                    <a:blip r:embed="rId7">
+                      <a:extLst>
+                        <a:ext uri="{28A0092B-C50C-407E-A947-70E740481C1C}">
+                          <a14:useLocalDpi xmlns:a14="http://schemas.microsoft.com/office/drawing/2010/main" val="0"/>
+                        </a:ext>
+                      </a:extLst>
+                    </a:blip>
+                    <a:srcRect/>
+                    <a:stretch>
+                      <a:fillRect/>
+                    </a:stretch>
+                  </pic:blipFill>
+                  <pic:spPr bwMode="auto">
+                    <a:xfrm>
+                      <a:off x="0" y="0"/>
+                      <a:ext cx="4648200" cy="1447800"/>
+                    </a:xfrm>
+                    <a:prstGeom prst="rect">
+                      <a:avLst/>
+                    </a:prstGeom>
+                    <a:noFill/>
+                    <a:ln>
+                      <a:noFill/>
+                    </a:ln>
+                  </pic:spPr>
+                </pic:pic>
+              </a:graphicData>
+            </a:graphic>
+          </wp:inline>
+        </w:drawing>
+      </w:r>
+    </w:p>
+    <w:p>
+      <w:pPr>
+        <w:rPr>
+          <w:b/>
+          <w:bCs/>
+        </w:rPr>
+      </w:pPr>
+    </w:p>
+    <w:p>
+      <w:pPr>
+        <w:pStyle w:val="ListParagraph"/>
+        <w:numPr>
+          <w:ilvl w:val="0"/>
+          <w:numId w:val="3"/>
+        </w:numPr>
+        <w:rPr>
+          <w:b/>
+          <w:bCs/>
+        </w:rPr>
+      </w:pPr>
+    </w:p>
+    <w:p>
+      <w:pPr>
+        <w:pStyle w:val="ListParagraph"/>
+        <w:ind w:left="1080"/>
+        <w:rPr>
+          <w:b/>
+          <w:bCs/>
+        </w:rPr>
+      </w:pPr>
+      <w:r>
+        <w:rPr>
+          <w:noProof/>
+        </w:rPr>
+        <w:drawing>
+          <wp:inline distT="0" distB="0" distL="0" distR="0" wp14:anchorId="6588587D" wp14:editId="6D862E21">
+            <wp:extent cx="4534582" cy="2187355"/>
+            <wp:effectExtent l="0" t="0" r="0" b="3810"/>
+            <wp:docPr id="6" name="Picture 6"/>
+            <wp:cNvGraphicFramePr>
+              <a:graphicFrameLocks xmlns:a="http://schemas.openxmlformats.org/drawingml/2006/main" noChangeAspect="1"/>
+            </wp:cNvGraphicFramePr>
+            <a:graphic xmlns:a="http://schemas.openxmlformats.org/drawingml/2006/main">
+              <a:graphicData uri="http://schemas.openxmlformats.org/drawingml/2006/picture">
+                <pic:pic xmlns:pic="http://schemas.openxmlformats.org/drawingml/2006/picture">
+                  <pic:nvPicPr>
+                    <pic:cNvPr id="0" name="Picture 14"/>
+                    <pic:cNvPicPr>
+                      <a:picLocks noChangeAspect="1" noChangeArrowheads="1"/>
+                    </pic:cNvPicPr>
+                  </pic:nvPicPr>
+                  <pic:blipFill>
+                    <a:blip r:embed="rId8" cstate="print">
+                      <a:extLst>
+                        <a:ext uri="{28A0092B-C50C-407E-A947-70E740481C1C}">
+                          <a14:useLocalDpi xmlns:a14="http://schemas.microsoft.com/office/drawing/2010/main" val="0"/>
+                        </a:ext>
+                      </a:extLst>
+                    </a:blip>
+                    <a:srcRect/>
+                    <a:stretch>
+                      <a:fillRect/>
+                    </a:stretch>
+                  </pic:blipFill>
+                  <pic:spPr bwMode="auto">
+                    <a:xfrm>
+                      <a:off x="0" y="0"/>
+                      <a:ext cx="4548182" cy="2193915"/>
+                    </a:xfrm>
+                    <a:prstGeom prst="rect">
+                      <a:avLst/>
+                    </a:prstGeom>
+                    <a:noFill/>
+                    <a:ln>
+                      <a:noFill/>
+                    </a:ln>
+                  </pic:spPr>
+                </pic:pic>
+              </a:graphicData>
+            </a:graphic>
+          </wp:inline>
+        </w:drawing>
+      </w:r>
+    </w:p>
+    <w:p>
+      <w:pPr>
+        <w:pStyle w:val="ListParagraph"/>
+        <w:ind w:left="1080"/>
+        <w:rPr>
+          <w:b/>
+          <w:bCs/>
+        </w:rPr>
+      </w:pPr>
+    </w:p>
+    <w:p>
+      <w:pPr>
+        <w:pStyle w:val="ListParagraph"/>
+        <w:ind w:left="1080"/>
+      </w:pPr>
+      <w:r>
+        <w:t>I found the optimal value of k to be 7 or 9. When k=7 the accuracy is the same as when k=9.</w:t>
+      </w:r>
+    </w:p>
+    <w:p>
+      <w:pPr>
+        <w:pStyle w:val="ListParagraph"/>
+        <w:ind w:left="1080"/>
+      </w:pPr>
+    </w:p>
+    <w:p>
+      <w:pPr>
+        <w:pStyle w:val="ListParagraph"/>
+        <w:numPr>
+          <w:ilvl w:val="0"/>
+          <w:numId w:val="3"/>
+        </w:numPr>
+        <w:rPr>
+          <w:b/>
+          <w:bCs/>
+        </w:rPr>
+      </w:pPr>
+    </w:p>
+    <w:p>
+      <w:pPr>
+        <w:pStyle w:val="ListParagraph"/>
+        <w:ind w:left="1080"/>
+        <w:rPr>
+          <w:b/>
+          <w:bCs/>
+        </w:rPr>
+      </w:pPr>
+      <w:r>
+        <w:rPr>
+          <w:noProof/>
+        </w:rPr>
+        <w:drawing>
+          <wp:inline distT="0" distB="0" distL="0" distR="0" wp14:anchorId="6B32C770" wp14:editId="45E3BB70">
+            <wp:extent cx="5924550" cy="514350"/>
+            <wp:effectExtent l="0" t="0" r="0" b="0"/>
+            <wp:docPr id="7" name="Picture 7"/>
+            <wp:cNvGraphicFramePr>
+              <a:graphicFrameLocks xmlns:a="http://schemas.openxmlformats.org/drawingml/2006/main" noChangeAspect="1"/>
+            </wp:cNvGraphicFramePr>
+            <a:graphic xmlns:a="http://schemas.openxmlformats.org/drawingml/2006/main">
+              <a:graphicData uri="http://schemas.openxmlformats.org/drawingml/2006/picture">
+                <pic:pic xmlns:pic="http://schemas.openxmlformats.org/drawingml/2006/picture">
+                  <pic:nvPicPr>
+                    <pic:cNvPr id="0" name="Picture 16"/>
+                    <pic:cNvPicPr>
+                      <a:picLocks noChangeAspect="1" noChangeArrowheads="1"/>
+                    </pic:cNvPicPr>
+                  </pic:nvPicPr>
+                  <pic:blipFill>
+                    <a:blip r:embed="rId9">
+                      <a:extLst>
+                        <a:ext uri="{28A0092B-C50C-407E-A947-70E740481C1C}">
+                          <a14:useLocalDpi xmlns:a14="http://schemas.microsoft.com/office/drawing/2010/main" val="0"/>
+                        </a:ext>
+                      </a:extLst>
+                    </a:blip>
+                    <a:srcRect/>
+                    <a:stretch>
+                      <a:fillRect/>
+                    </a:stretch>
+                  </pic:blipFill>
+                  <pic:spPr bwMode="auto">
+                    <a:xfrm>
+                      <a:off x="0" y="0"/>
+                      <a:ext cx="5924550" cy="514350"/>
+                    </a:xfrm>
+                    <a:prstGeom prst="rect">
+                      <a:avLst/>
+                    </a:prstGeom>
+                    <a:noFill/>
+                    <a:ln>
+                      <a:noFill/>
+                    </a:ln>
+                  </pic:spPr>
+                </pic:pic>
+              </a:graphicData>
+            </a:graphic>
+          </wp:inline>
+        </w:drawing>
+      </w:r>
+    </w:p>
+    <w:p>
+      <w:pPr>
+        <w:rPr>
+          <w:b/>
+          <w:bCs/>
+        </w:rPr>
+      </w:pPr>
+    </w:p>
+    <w:p>
+      <w:pPr>
+        <w:pStyle w:val="ListParagraph"/>
+        <w:numPr>
+          <w:ilvl w:val="0"/>
+          <w:numId w:val="3"/>
+        </w:numPr>
+        <w:rPr>
+          <w:b/>
+          <w:bCs/>
+        </w:rPr>
+      </w:pPr>
+      <w:proofErr w:type="gramStart"/>
+      <w:r>
+        <w:t>Yes</w:t>
+      </w:r>
+      <w:proofErr w:type="gramEnd"/>
+      <w:r>
+        <w:t xml:space="preserve"> the </w:t>
+      </w:r>
+      <w:proofErr w:type="spellStart"/>
+      <w:r>
+        <w:t>knn</w:t>
+      </w:r>
+      <w:proofErr w:type="spellEnd"/>
+      <w:r>
+        <w:t xml:space="preserve"> classifier is much better than my simple classifier I wrote myself for question 2. I believe </w:t>
+      </w:r>
+      <w:proofErr w:type="spellStart"/>
+      <w:r>
+        <w:t>knn</w:t>
+      </w:r>
+      <w:proofErr w:type="spellEnd"/>
+      <w:r>
+        <w:t xml:space="preserve"> is so good at predicting the label because the data is clumped together, and it is easy to tell if you look at the data distributed, 2 blobs, 1 blob being the real bank notes and another blob for false bank notes that is distinctively separated from the other blob.</w:t>
+      </w:r>
+    </w:p>
+    <w:p>
+      <w:pPr>
+        <w:pStyle w:val="ListParagraph"/>
+        <w:ind w:left="1080"/>
+        <w:rPr>
+          <w:b/>
+          <w:bCs/>
+        </w:rPr>
+      </w:pPr>
+    </w:p>
+    <w:p>
+      <w:pPr>
+        <w:pStyle w:val="ListParagraph"/>
+        <w:numPr>
+          <w:ilvl w:val="0"/>
+          <w:numId w:val="3"/>
+        </w:numPr>
+        <w:rPr>
+          <w:b/>
+          <w:bCs/>
+        </w:rPr>
+      </w:pPr>
+    </w:p>
+    <w:p>
+      <w:pPr>
+        <w:pStyle w:val="ListParagraph"/>
+        <w:ind w:firstLine="360"/>
+      </w:pPr>
+      <w:r>
+        <w:t>The predicted value for my BU ID Bill using my simple classifier is: 1</w:t>
+      </w:r>
+    </w:p>
+    <w:p>
+      <w:pPr>
+        <w:pStyle w:val="ListParagraph"/>
+        <w:ind w:firstLine="360"/>
+      </w:pPr>
+      <w:r>
+        <w:t>My Bill is Fake...</w:t>
+      </w:r>
+    </w:p>
+    <w:p>
+      <w:pPr>
+        <w:ind w:left="360" w:firstLine="720"/>
+      </w:pPr>
+      <w:r>
+        <w:t xml:space="preserve">The predicted value for my BU ID Bill using </w:t>
+      </w:r>
+      <w:proofErr w:type="spellStart"/>
+      <w:r>
+        <w:t>Knn</w:t>
+      </w:r>
+      <w:proofErr w:type="spellEnd"/>
+      <w:r>
+        <w:t xml:space="preserve"> where k=7 is: [0]</w:t>
+      </w:r>
+    </w:p>
+    <w:p>
+      <w:pPr>
+        <w:ind w:left="360" w:firstLine="720"/>
+      </w:pPr>
+      <w:r>
+        <w:t>My Bill is Real!!!!</w:t>
+      </w:r>
+    </w:p>
+    <w:p>
+      <w:r>
+        <w:rPr>
+          <w:b/>
+          <w:bCs/>
+          <w:u w:val="single"/>
+        </w:rPr>
+        <w:lastRenderedPageBreak/>
+        <w:t>Question #4:</w:t>
+      </w:r>
+    </w:p>
+    <w:p>
+      <w:pPr>
+        <w:pStyle w:val="ListParagraph"/>
+        <w:numPr>
+          <w:ilvl w:val="0"/>
+          <w:numId w:val="4"/>
+        </w:numPr>
+        <w:rPr>
+          <w:b/>
+          <w:bCs/>
+        </w:rPr>
+      </w:pPr>
+    </w:p>
+    <w:p>
+      <w:pPr>
+        <w:pStyle w:val="ListParagraph"/>
+        <w:ind w:left="1080"/>
+        <w:rPr>
+          <w:b/>
+          <w:bCs/>
+        </w:rPr>
+      </w:pPr>
+      <w:r>
+        <w:rPr>
+          <w:noProof/>
+        </w:rPr>
+        <w:drawing>
+          <wp:inline distT="0" distB="0" distL="0" distR="0" wp14:anchorId="32198189" wp14:editId="7BDFBEA2">
+            <wp:extent cx="5302250" cy="1149350"/>
+            <wp:effectExtent l="0" t="0" r="0" b="0"/>
+            <wp:docPr id="8" name="Picture 8"/>
+            <wp:cNvGraphicFramePr>
+              <a:graphicFrameLocks xmlns:a="http://schemas.openxmlformats.org/drawingml/2006/main" noChangeAspect="1"/>
+            </wp:cNvGraphicFramePr>
+            <a:graphic xmlns:a="http://schemas.openxmlformats.org/drawingml/2006/main">
+              <a:graphicData uri="http://schemas.openxmlformats.org/drawingml/2006/picture">
+                <pic:pic xmlns:pic="http://schemas.openxmlformats.org/drawingml/2006/picture">
+                  <pic:nvPicPr>
+                    <pic:cNvPr id="0" name="Picture 18"/>
+                    <pic:cNvPicPr>
+                      <a:picLocks noChangeAspect="1" noChangeArrowheads="1"/>
+                    </pic:cNvPicPr>
+                  </pic:nvPicPr>
+                  <pic:blipFill>
+                    <a:blip r:embed="rId10">
+                      <a:extLst>
+                        <a:ext uri="{28A0092B-C50C-407E-A947-70E740481C1C}">
+                          <a14:useLocalDpi xmlns:a14="http://schemas.microsoft.com/office/drawing/2010/main" val="0"/>
+                        </a:ext>
+                      </a:extLst>
+                    </a:blip>
+                    <a:srcRect/>
+                    <a:stretch>
+                      <a:fillRect/>
+                    </a:stretch>
+                  </pic:blipFill>
+                  <pic:spPr bwMode="auto">
+                    <a:xfrm>
+                      <a:off x="0" y="0"/>
+                      <a:ext cx="5302250" cy="1149350"/>
+                    </a:xfrm>
+                    <a:prstGeom prst="rect">
+                      <a:avLst/>
+                    </a:prstGeom>
+                    <a:noFill/>
+                    <a:ln>
+                      <a:noFill/>
+                    </a:ln>
+                  </pic:spPr>
+                </pic:pic>
+              </a:graphicData>
+            </a:graphic>
+          </wp:inline>
+        </w:drawing>
+      </w:r>
+    </w:p>
+    <w:p>
+      <w:pPr>
+        <w:rPr>
+          <w:b/>
+          <w:bCs/>
+        </w:rPr>
+      </w:pPr>
+    </w:p>
+    <w:p>
+      <w:pPr>
+        <w:pStyle w:val="ListParagraph"/>
+        <w:numPr>
+          <w:ilvl w:val="0"/>
+          <w:numId w:val="4"/>
+        </w:numPr>
+        <w:rPr>
+          <w:b/>
+          <w:bCs/>
+        </w:rPr>
+      </w:pPr>
+      <w:r>
+        <w:t>No, removing any of the features did not improve the accuracy of the model. However, I will note that there is a significant difference in the accuracy between removing f1 and removing f4.</w:t>
+      </w:r>
+    </w:p>
+    <w:p>
+      <w:pPr>
+        <w:pStyle w:val="ListParagraph"/>
+        <w:numPr>
+          <w:ilvl w:val="0"/>
+          <w:numId w:val="4"/>
+        </w:numPr>
+        <w:rPr>
+          <w:b/>
+          <w:bCs/>
+        </w:rPr>
+      </w:pPr>
+      <w:r>
+        <w:t>Removing f1 had the most loss of accuracy.</w:t>
+      </w:r>
+    </w:p>
+    <w:p>
+      <w:pPr>
+        <w:pStyle w:val="ListParagraph"/>
+        <w:numPr>
+          <w:ilvl w:val="0"/>
+          <w:numId w:val="4"/>
+        </w:numPr>
+        <w:rPr>
+          <w:b/>
+          <w:bCs/>
+        </w:rPr>
+      </w:pPr>
+      <w:r>
+        <w:t>Removing f4 had the least loss of accuracy.</w:t>
+      </w:r>
+    </w:p>
+    <w:p>
+      <w:r>
+        <w:rPr>
+          <w:b/>
+          <w:bCs/>
+          <w:u w:val="single"/>
+        </w:rPr>
+        <w:t>Question #5:</w:t>
+      </w:r>
+    </w:p>
+    <w:p>
+      <w:pPr>
+        <w:pStyle w:val="ListParagraph"/>
+        <w:numPr>
+          <w:ilvl w:val="0"/>
+          <w:numId w:val="5"/>
+        </w:numPr>
+        <w:rPr>
+          <w:b/>
+          <w:bCs/>
+        </w:rPr>
+      </w:pPr>
+      <w:r>
+        <w:t>Done</w:t>
+      </w:r>
+    </w:p>
+    <w:p>
+      <w:pPr>
+        <w:pStyle w:val="ListParagraph"/>
+        <w:numPr>
+          <w:ilvl w:val="0"/>
+          <w:numId w:val="5"/>
+        </w:numPr>
+        <w:rPr>
+          <w:b/>
+          <w:bCs/>
+        </w:rPr>
+      </w:pPr>
+    </w:p>
+    <w:p>
+      <w:pPr>
+        <w:pStyle w:val="ListParagraph"/>
+        <w:ind w:left="1080"/>
+        <w:rPr>
+          <w:b/>
+          <w:bCs/>
+        </w:rPr>
+      </w:pPr>
+      <w:r>
+        <w:rPr>
+          <w:noProof/>
+        </w:rPr>
+        <w:drawing>
+          <wp:inline distT="0" distB="0" distL="0" distR="0" wp14:anchorId="13C017A3" wp14:editId="063EEC71">
+            <wp:extent cx="5943600" cy="480060"/>
+            <wp:effectExtent l="0" t="0" r="0" b="0"/>
+            <wp:docPr id="9" name="Picture 9"/>
+            <wp:cNvGraphicFramePr>
+              <a:graphicFrameLocks xmlns:a="http://schemas.openxmlformats.org/drawingml/2006/main" noChangeAspect="1"/>
+            </wp:cNvGraphicFramePr>
+            <a:graphic xmlns:a="http://schemas.openxmlformats.org/drawingml/2006/main">
+              <a:graphicData uri="http://schemas.openxmlformats.org/drawingml/2006/picture">
+                <pic:pic xmlns:pic="http://schemas.openxmlformats.org/drawingml/2006/picture">
+                  <pic:nvPicPr>
+                    <pic:cNvPr id="0" name="Picture 20"/>
+                    <pic:cNvPicPr>
+                      <a:picLocks noChangeAspect="1" noChangeArrowheads="1"/>
+                    </pic:cNvPicPr>
+                  </pic:nvPicPr>
+                  <pic:blipFill>
+                    <a:blip r:embed="rId11">
+                      <a:extLst>
+                        <a:ext uri="{28A0092B-C50C-407E-A947-70E740481C1C}">
+                          <a14:useLocalDpi xmlns:a14="http://schemas.microsoft.com/office/drawing/2010/main" val="0"/>
+                        </a:ext>
+                      </a:extLst>
+                    </a:blip>
+                    <a:srcRect/>
+                    <a:stretch>
+                      <a:fillRect/>
+                    </a:stretch>
+                  </pic:blipFill>
+                  <pic:spPr bwMode="auto">
+                    <a:xfrm>
+                      <a:off x="0" y="0"/>
+                      <a:ext cx="5943600" cy="480060"/>
+                    </a:xfrm>
+                    <a:prstGeom prst="rect">
+                      <a:avLst/>
+                    </a:prstGeom>
+                    <a:noFill/>
+                    <a:ln>
+                      <a:noFill/>
+                    </a:ln>
+                  </pic:spPr>
+                </pic:pic>
+              </a:graphicData>
+            </a:graphic>
+          </wp:inline>
+        </w:drawing>
+      </w:r>
+    </w:p>
+    <w:p>
+      <w:pPr>
+        <w:rPr>
+          <w:b/>
+          <w:bCs/>
+        </w:rPr>
+      </w:pPr>
+    </w:p>
+    <w:p>
+      <w:pPr>
+        <w:pStyle w:val="ListParagraph"/>
+        <w:numPr>
+          <w:ilvl w:val="0"/>
+          <w:numId w:val="5"/>
+        </w:numPr>
+        <w:rPr>
+          <w:b/>
+          <w:bCs/>
+        </w:rPr>
+      </w:pPr>
+      <w:r>
+        <w:t>Yes, linear regression is much better at predicting the label than my simple classifier.</w:t>
+      </w:r>
+    </w:p>
+    <w:p>
+      <w:pPr>
+        <w:pStyle w:val="ListParagraph"/>
+        <w:numPr>
+          <w:ilvl w:val="0"/>
+          <w:numId w:val="5"/>
+        </w:numPr>
+        <w:rPr>
+          <w:b/>
+          <w:bCs/>
+        </w:rPr>
+      </w:pPr>
+      <w:r>
+        <w:t xml:space="preserve">No, the </w:t>
+      </w:r>
+      <w:proofErr w:type="spellStart"/>
+      <w:r>
+        <w:t>knn</w:t>
+      </w:r>
+      <w:proofErr w:type="spellEnd"/>
+      <w:r>
+        <w:t xml:space="preserve"> classifier is the better model. Linear regression works pretty good but not better than </w:t>
+      </w:r>
+      <w:proofErr w:type="spellStart"/>
+      <w:r>
+        <w:t>knn</w:t>
+      </w:r>
+      <w:proofErr w:type="spellEnd"/>
+      <w:r>
+        <w:t xml:space="preserve"> for any of the fields (</w:t>
+      </w:r>
+      <w:proofErr w:type="spellStart"/>
+      <w:r>
+        <w:t>tp</w:t>
+      </w:r>
+      <w:proofErr w:type="spellEnd"/>
+      <w:r>
+        <w:t xml:space="preserve">, </w:t>
+      </w:r>
+      <w:proofErr w:type="spellStart"/>
+      <w:r>
+        <w:t>tn</w:t>
+      </w:r>
+      <w:proofErr w:type="spellEnd"/>
+      <w:r>
+        <w:t xml:space="preserve">, accuracy, </w:t>
+      </w:r>
+      <w:proofErr w:type="spellStart"/>
+      <w:r>
+        <w:t>tpr</w:t>
+      </w:r>
+      <w:proofErr w:type="spellEnd"/>
+      <w:r>
+        <w:t xml:space="preserve">, </w:t>
+      </w:r>
+      <w:proofErr w:type="spellStart"/>
+      <w:r>
+        <w:t>tnr</w:t>
+      </w:r>
+      <w:proofErr w:type="spellEnd"/>
+      <w:r>
+        <w:t>)</w:t>
+      </w:r>
+    </w:p>
+    <w:p>
+      <w:pPr>
+        <w:pStyle w:val="ListParagraph"/>
+        <w:numPr>
+          <w:ilvl w:val="0"/>
+          <w:numId w:val="5"/>
+        </w:numPr>
+        <w:rPr>
+          <w:b/>
+          <w:bCs/>
+        </w:rPr>
+      </w:pPr>
+      <w:r>
+        <w:t>The predicted value for my BU ID Bill is: [0]</w:t>
+      </w:r>
+    </w:p>
+    <w:p>
+      <w:pPr>
+        <w:pStyle w:val="ListParagraph"/>
+        <w:ind w:left="1080"/>
+      </w:pPr>
+      <w:r>
+        <w:t>My Bill is Real!!!!</w:t>
+      </w:r>
+    </w:p>
+    <w:p>
+      <w:pPr>
+        <w:pStyle w:val="ListParagraph"/>
+        <w:ind w:left="1080"/>
+      </w:pPr>
+      <w:r>
+        <w:t xml:space="preserve">This is the same label predicted by </w:t>
+      </w:r>
+      <w:proofErr w:type="spellStart"/>
+      <w:r>
+        <w:t>knn</w:t>
+      </w:r>
+      <w:proofErr w:type="spellEnd"/>
+      <w:r>
+        <w:t>, which makes sense as both algorithms (</w:t>
+      </w:r>
+      <w:proofErr w:type="spellStart"/>
+      <w:r>
+        <w:t>knn</w:t>
+      </w:r>
+      <w:proofErr w:type="spellEnd"/>
+      <w:r>
+        <w:t xml:space="preserve"> and logistic regression) </w:t>
+      </w:r>
+      <w:r>
+        <w:t>are very accurate models for this dataset.</w:t>
+      </w:r>
+    </w:p>
+    <w:p>
+      <w:pPr>
+        <w:rPr>
+          <w:b/>
+          <w:bCs/>
+          <w:u w:val="single"/>
+        </w:rPr>
+      </w:pPr>
+      <w:r>
+        <w:rPr>
+          <w:b/>
+          <w:bCs/>
+          <w:u w:val="single"/>
+        </w:rPr>
+        <w:t>Question #6:</w:t>
+      </w:r>
+    </w:p>
+    <w:p>
+      <w:pPr>
+        <w:pStyle w:val="ListParagraph"/>
+        <w:numPr>
+          <w:ilvl w:val="0"/>
+          <w:numId w:val="6"/>
+        </w:numPr>
+        <w:rPr>
+          <w:b/>
+          <w:bCs/>
+        </w:rPr>
+      </w:pPr>
+    </w:p>
+    <w:p>
+      <w:pPr>
+        <w:pStyle w:val="ListParagraph"/>
+        <w:ind w:left="1080"/>
+        <w:rPr>
+          <w:b/>
+          <w:bCs/>
+        </w:rPr>
+      </w:pPr>
+      <w:r>
+        <w:rPr>
+          <w:noProof/>
+        </w:rPr>
+        <w:drawing>
+          <wp:inline distT="0" distB="0" distL="0" distR="0" wp14:anchorId="1B917A94" wp14:editId="3FD5CD08">
+            <wp:extent cx="5295900" cy="1073150"/>
+            <wp:effectExtent l="0" t="0" r="0" b="0"/>
+            <wp:docPr id="10" name="Picture 10"/>
+            <wp:cNvGraphicFramePr>
+              <a:graphicFrameLocks xmlns:a="http://schemas.openxmlformats.org/drawingml/2006/main" noChangeAspect="1"/>
+            </wp:cNvGraphicFramePr>
+            <a:graphic xmlns:a="http://schemas.openxmlformats.org/drawingml/2006/main">
+              <a:graphicData uri="http://schemas.openxmlformats.org/drawingml/2006/picture">
+                <pic:pic xmlns:pic="http://schemas.openxmlformats.org/drawingml/2006/picture">
+                  <pic:nvPicPr>
+                    <pic:cNvPr id="0" name="Picture 22"/>
+                    <pic:cNvPicPr>
+                      <a:picLocks noChangeAspect="1" noChangeArrowheads="1"/>
+                    </pic:cNvPicPr>
+                  </pic:nvPicPr>
+                  <pic:blipFill>
+                    <a:blip r:embed="rId12">
+                      <a:extLst>
+                        <a:ext uri="{28A0092B-C50C-407E-A947-70E740481C1C}">
+                          <a14:useLocalDpi xmlns:a14="http://schemas.microsoft.com/office/drawing/2010/main" val="0"/>
+                        </a:ext>
+                      </a:extLst>
+                    </a:blip>
+                    <a:srcRect/>
+                    <a:stretch>
+                      <a:fillRect/>
+                    </a:stretch>
+                  </pic:blipFill>
+                  <pic:spPr bwMode="auto">
+                    <a:xfrm>
+                      <a:off x="0" y="0"/>
+                      <a:ext cx="5295900" cy="1073150"/>
+                    </a:xfrm>
+                    <a:prstGeom prst="rect">
+                      <a:avLst/>
+                    </a:prstGeom>
+                    <a:noFill/>
+                    <a:ln>
+                      <a:noFill/>
+                    </a:ln>
+                  </pic:spPr>
+                </pic:pic>
+              </a:graphicData>
+            </a:graphic>
+          </wp:inline>
+        </w:drawing>
+      </w:r>
+    </w:p>
+    <w:p>
+      <w:pPr>
+        <w:rPr>
+          <w:b/>
+          <w:bCs/>
+        </w:rPr>
+      </w:pPr>
+    </w:p>
+    <w:p>
+      <w:pPr>
+        <w:pStyle w:val="ListParagraph"/>
+        <w:numPr>
+          <w:ilvl w:val="0"/>
+          <w:numId w:val="6"/>
+        </w:numPr>
+        <w:rPr>
+          <w:b/>
+          <w:bCs/>
+        </w:rPr>
+      </w:pPr>
+      <w:r>
+        <w:lastRenderedPageBreak/>
+        <w:t>No, none of the accuracy’s increased after removing any of the fields. However, removing the accuracy after removing the f4 field is very close to the accuracy when all fields are considered.</w:t>
+      </w:r>
+    </w:p>
+    <w:p>
+      <w:pPr>
+        <w:pStyle w:val="ListParagraph"/>
+        <w:numPr>
+          <w:ilvl w:val="0"/>
+          <w:numId w:val="6"/>
+        </w:numPr>
+        <w:rPr>
+          <w:b/>
+          <w:bCs/>
+        </w:rPr>
+      </w:pPr>
+      <w:r>
+        <w:t>Removing f</w:t>
+      </w:r>
+      <w:r>
+        <w:t>2</w:t>
+      </w:r>
+      <w:r>
+        <w:t xml:space="preserve"> had the most loss of accuracy.</w:t>
+      </w:r>
+    </w:p>
+    <w:p>
+      <w:pPr>
+        <w:pStyle w:val="ListParagraph"/>
+        <w:numPr>
+          <w:ilvl w:val="0"/>
+          <w:numId w:val="6"/>
+        </w:numPr>
+        <w:rPr>
+          <w:b/>
+          <w:bCs/>
+        </w:rPr>
+      </w:pPr>
+      <w:r>
+        <w:t>Removing f</w:t>
+      </w:r>
+      <w:r>
+        <w:t>4</w:t>
+      </w:r>
+      <w:r>
+        <w:t xml:space="preserve"> had the </w:t>
+      </w:r>
+      <w:r>
+        <w:t>least</w:t>
+      </w:r>
+      <w:r>
+        <w:t xml:space="preserve"> loss of accuracy.</w:t>
+      </w:r>
+    </w:p>
+    <w:p>
+      <w:pPr>
+        <w:pStyle w:val="ListParagraph"/>
+        <w:numPr>
+          <w:ilvl w:val="0"/>
+          <w:numId w:val="6"/>
+        </w:numPr>
+        <w:rPr>
+          <w:b/>
+          <w:bCs/>
+        </w:rPr>
+      </w:pPr>
+      <w:r>
+        <w:t>Both algorithms (</w:t>
+      </w:r>
+      <w:proofErr w:type="spellStart"/>
+      <w:r>
+        <w:t>knn</w:t>
+      </w:r>
+      <w:proofErr w:type="spellEnd"/>
+      <w:r>
+        <w:t xml:space="preserve"> and logistic regression) when removing the field f4 from the dataset, have the least loss of accuracy, which is interesting.</w:t>
+      </w:r>
     </w:p>
     <w:sectPr>
       <w:pgSz w:w="12240" w:h="15840"/>
@@ -346,6 +1308,362 @@
 <file path=word/numbering.xml><?xml version="1.0" encoding="utf-8"?>
 <w:numbering xmlns:wpc="http://schemas.microsoft.com/office/word/2010/wordprocessingCanvas" xmlns:cx="http://schemas.microsoft.com/office/drawing/2014/chartex" xmlns:cx1="http://schemas.microsoft.com/office/drawing/2015/9/8/chartex" xmlns:cx2="http://schemas.microsoft.com/office/drawing/2015/10/21/chartex" xmlns:cx3="http://schemas.microsoft.com/office/drawing/2016/5/9/chartex" xmlns:cx4="http://schemas.microsoft.com/office/drawing/2016/5/10/chartex" xmlns:cx5="http://schemas.microsoft.com/office/drawing/2016/5/11/chartex" xmlns:cx6="http://schemas.microsoft.com/office/drawing/2016/5/12/chartex" xmlns:cx7="http://schemas.microsoft.com/office/drawing/2016/5/13/chartex" xmlns:cx8="http://schemas.microsoft.com/office/drawing/2016/5/14/chartex" xmlns:mc="http://schemas.openxmlformats.org/markup-compatibility/2006" xmlns:aink="http://schemas.microsoft.com/office/drawing/2016/ink" xmlns:am3d="http://schemas.microsoft.com/office/drawing/2017/model3d" xmlns:o="urn:schemas-microsoft-com:office:office" xmlns:r="http://schemas.openxmlformats.org/officeDocument/2006/relationships" xmlns:m="http://schemas.openxmlformats.org/officeDocument/2006/math" xmlns:v="urn:schemas-microsoft-com:vml" xmlns:wp14="http://schemas.microsoft.com/office/word/2010/wordprocessingDrawing" xmlns:wp="http://schemas.openxmlformats.org/drawingml/2006/wordprocessingDrawing" xmlns:w10="urn:schemas-microsoft-com:office:word" xmlns:w="http://schemas.openxmlformats.org/wordprocessingml/2006/main" xmlns:w14="http://schemas.microsoft.com/office/word/2010/wordml" xmlns:w15="http://schemas.microsoft.com/office/word/2012/wordml" xmlns:w16cex="http://schemas.microsoft.com/office/word/2018/wordml/cex" xmlns:w16cid="http://schemas.microsoft.com/office/word/2016/wordml/cid" xmlns:w16="http://schemas.microsoft.com/office/word/2018/wordml" xmlns:w16sdtdh="http://schemas.microsoft.com/office/word/2020/wordml/sdtdatahash" xmlns:w16se="http://schemas.microsoft.com/office/word/2015/wordml/symex" xmlns:wpg="http://schemas.microsoft.com/office/word/2010/wordprocessingGroup" xmlns:wpi="http://schemas.microsoft.com/office/word/2010/wordprocessingInk" xmlns:wne="http://schemas.microsoft.com/office/word/2006/wordml" xmlns:wps="http://schemas.microsoft.com/office/word/2010/wordprocessingShape" mc:Ignorable="w14 w15 w16se w16cid w16 w16cex w16sdtdh wp14">
   <w:abstractNum w:abstractNumId="0" w15:restartNumberingAfterBreak="0">
+    <w:nsid w:val="04DA61E7"/>
+    <w:multiLevelType w:val="hybridMultilevel"/>
+    <w:tmpl w:val="184EC758"/>
+    <w:lvl w:ilvl="0" w:tplc="0D3C2DFA">
+      <w:start w:val="1"/>
+      <w:numFmt w:val="decimal"/>
+      <w:lvlText w:val="%1."/>
+      <w:lvlJc w:val="left"/>
+      <w:pPr>
+        <w:ind w:left="1080" w:hanging="360"/>
+      </w:pPr>
+      <w:rPr>
+        <w:rFonts w:hint="default"/>
+      </w:rPr>
+    </w:lvl>
+    <w:lvl w:ilvl="1" w:tplc="04090019" w:tentative="1">
+      <w:start w:val="1"/>
+      <w:numFmt w:val="lowerLetter"/>
+      <w:lvlText w:val="%2."/>
+      <w:lvlJc w:val="left"/>
+      <w:pPr>
+        <w:ind w:left="1800" w:hanging="360"/>
+      </w:pPr>
+    </w:lvl>
+    <w:lvl w:ilvl="2" w:tplc="0409001B" w:tentative="1">
+      <w:start w:val="1"/>
+      <w:numFmt w:val="lowerRoman"/>
+      <w:lvlText w:val="%3."/>
+      <w:lvlJc w:val="right"/>
+      <w:pPr>
+        <w:ind w:left="2520" w:hanging="180"/>
+      </w:pPr>
+    </w:lvl>
+    <w:lvl w:ilvl="3" w:tplc="0409000F" w:tentative="1">
+      <w:start w:val="1"/>
+      <w:numFmt w:val="decimal"/>
+      <w:lvlText w:val="%4."/>
+      <w:lvlJc w:val="left"/>
+      <w:pPr>
+        <w:ind w:left="3240" w:hanging="360"/>
+      </w:pPr>
+    </w:lvl>
+    <w:lvl w:ilvl="4" w:tplc="04090019" w:tentative="1">
+      <w:start w:val="1"/>
+      <w:numFmt w:val="lowerLetter"/>
+      <w:lvlText w:val="%5."/>
+      <w:lvlJc w:val="left"/>
+      <w:pPr>
+        <w:ind w:left="3960" w:hanging="360"/>
+      </w:pPr>
+    </w:lvl>
+    <w:lvl w:ilvl="5" w:tplc="0409001B" w:tentative="1">
+      <w:start w:val="1"/>
+      <w:numFmt w:val="lowerRoman"/>
+      <w:lvlText w:val="%6."/>
+      <w:lvlJc w:val="right"/>
+      <w:pPr>
+        <w:ind w:left="4680" w:hanging="180"/>
+      </w:pPr>
+    </w:lvl>
+    <w:lvl w:ilvl="6" w:tplc="0409000F" w:tentative="1">
+      <w:start w:val="1"/>
+      <w:numFmt w:val="decimal"/>
+      <w:lvlText w:val="%7."/>
+      <w:lvlJc w:val="left"/>
+      <w:pPr>
+        <w:ind w:left="5400" w:hanging="360"/>
+      </w:pPr>
+    </w:lvl>
+    <w:lvl w:ilvl="7" w:tplc="04090019" w:tentative="1">
+      <w:start w:val="1"/>
+      <w:numFmt w:val="lowerLetter"/>
+      <w:lvlText w:val="%8."/>
+      <w:lvlJc w:val="left"/>
+      <w:pPr>
+        <w:ind w:left="6120" w:hanging="360"/>
+      </w:pPr>
+    </w:lvl>
+    <w:lvl w:ilvl="8" w:tplc="0409001B" w:tentative="1">
+      <w:start w:val="1"/>
+      <w:numFmt w:val="lowerRoman"/>
+      <w:lvlText w:val="%9."/>
+      <w:lvlJc w:val="right"/>
+      <w:pPr>
+        <w:ind w:left="6840" w:hanging="180"/>
+      </w:pPr>
+    </w:lvl>
+  </w:abstractNum>
+  <w:abstractNum w:abstractNumId="1" w15:restartNumberingAfterBreak="0">
+    <w:nsid w:val="067E2D1E"/>
+    <w:multiLevelType w:val="hybridMultilevel"/>
+    <w:tmpl w:val="6D6A1AD6"/>
+    <w:lvl w:ilvl="0" w:tplc="CF30D8D8">
+      <w:start w:val="1"/>
+      <w:numFmt w:val="decimal"/>
+      <w:lvlText w:val="%1."/>
+      <w:lvlJc w:val="left"/>
+      <w:pPr>
+        <w:ind w:left="1080" w:hanging="360"/>
+      </w:pPr>
+      <w:rPr>
+        <w:rFonts w:hint="default"/>
+      </w:rPr>
+    </w:lvl>
+    <w:lvl w:ilvl="1" w:tplc="04090019" w:tentative="1">
+      <w:start w:val="1"/>
+      <w:numFmt w:val="lowerLetter"/>
+      <w:lvlText w:val="%2."/>
+      <w:lvlJc w:val="left"/>
+      <w:pPr>
+        <w:ind w:left="1800" w:hanging="360"/>
+      </w:pPr>
+    </w:lvl>
+    <w:lvl w:ilvl="2" w:tplc="0409001B" w:tentative="1">
+      <w:start w:val="1"/>
+      <w:numFmt w:val="lowerRoman"/>
+      <w:lvlText w:val="%3."/>
+      <w:lvlJc w:val="right"/>
+      <w:pPr>
+        <w:ind w:left="2520" w:hanging="180"/>
+      </w:pPr>
+    </w:lvl>
+    <w:lvl w:ilvl="3" w:tplc="0409000F" w:tentative="1">
+      <w:start w:val="1"/>
+      <w:numFmt w:val="decimal"/>
+      <w:lvlText w:val="%4."/>
+      <w:lvlJc w:val="left"/>
+      <w:pPr>
+        <w:ind w:left="3240" w:hanging="360"/>
+      </w:pPr>
+    </w:lvl>
+    <w:lvl w:ilvl="4" w:tplc="04090019" w:tentative="1">
+      <w:start w:val="1"/>
+      <w:numFmt w:val="lowerLetter"/>
+      <w:lvlText w:val="%5."/>
+      <w:lvlJc w:val="left"/>
+      <w:pPr>
+        <w:ind w:left="3960" w:hanging="360"/>
+      </w:pPr>
+    </w:lvl>
+    <w:lvl w:ilvl="5" w:tplc="0409001B" w:tentative="1">
+      <w:start w:val="1"/>
+      <w:numFmt w:val="lowerRoman"/>
+      <w:lvlText w:val="%6."/>
+      <w:lvlJc w:val="right"/>
+      <w:pPr>
+        <w:ind w:left="4680" w:hanging="180"/>
+      </w:pPr>
+    </w:lvl>
+    <w:lvl w:ilvl="6" w:tplc="0409000F" w:tentative="1">
+      <w:start w:val="1"/>
+      <w:numFmt w:val="decimal"/>
+      <w:lvlText w:val="%7."/>
+      <w:lvlJc w:val="left"/>
+      <w:pPr>
+        <w:ind w:left="5400" w:hanging="360"/>
+      </w:pPr>
+    </w:lvl>
+    <w:lvl w:ilvl="7" w:tplc="04090019" w:tentative="1">
+      <w:start w:val="1"/>
+      <w:numFmt w:val="lowerLetter"/>
+      <w:lvlText w:val="%8."/>
+      <w:lvlJc w:val="left"/>
+      <w:pPr>
+        <w:ind w:left="6120" w:hanging="360"/>
+      </w:pPr>
+    </w:lvl>
+    <w:lvl w:ilvl="8" w:tplc="0409001B" w:tentative="1">
+      <w:start w:val="1"/>
+      <w:numFmt w:val="lowerRoman"/>
+      <w:lvlText w:val="%9."/>
+      <w:lvlJc w:val="right"/>
+      <w:pPr>
+        <w:ind w:left="6840" w:hanging="180"/>
+      </w:pPr>
+    </w:lvl>
+  </w:abstractNum>
+  <w:abstractNum w:abstractNumId="2" w15:restartNumberingAfterBreak="0">
+    <w:nsid w:val="0CD0267B"/>
+    <w:multiLevelType w:val="hybridMultilevel"/>
+    <w:tmpl w:val="F8465F52"/>
+    <w:lvl w:ilvl="0" w:tplc="DC647250">
+      <w:start w:val="1"/>
+      <w:numFmt w:val="decimal"/>
+      <w:lvlText w:val="%1."/>
+      <w:lvlJc w:val="left"/>
+      <w:pPr>
+        <w:ind w:left="1080" w:hanging="360"/>
+      </w:pPr>
+      <w:rPr>
+        <w:rFonts w:hint="default"/>
+      </w:rPr>
+    </w:lvl>
+    <w:lvl w:ilvl="1" w:tplc="04090019" w:tentative="1">
+      <w:start w:val="1"/>
+      <w:numFmt w:val="lowerLetter"/>
+      <w:lvlText w:val="%2."/>
+      <w:lvlJc w:val="left"/>
+      <w:pPr>
+        <w:ind w:left="1800" w:hanging="360"/>
+      </w:pPr>
+    </w:lvl>
+    <w:lvl w:ilvl="2" w:tplc="0409001B" w:tentative="1">
+      <w:start w:val="1"/>
+      <w:numFmt w:val="lowerRoman"/>
+      <w:lvlText w:val="%3."/>
+      <w:lvlJc w:val="right"/>
+      <w:pPr>
+        <w:ind w:left="2520" w:hanging="180"/>
+      </w:pPr>
+    </w:lvl>
+    <w:lvl w:ilvl="3" w:tplc="0409000F" w:tentative="1">
+      <w:start w:val="1"/>
+      <w:numFmt w:val="decimal"/>
+      <w:lvlText w:val="%4."/>
+      <w:lvlJc w:val="left"/>
+      <w:pPr>
+        <w:ind w:left="3240" w:hanging="360"/>
+      </w:pPr>
+    </w:lvl>
+    <w:lvl w:ilvl="4" w:tplc="04090019" w:tentative="1">
+      <w:start w:val="1"/>
+      <w:numFmt w:val="lowerLetter"/>
+      <w:lvlText w:val="%5."/>
+      <w:lvlJc w:val="left"/>
+      <w:pPr>
+        <w:ind w:left="3960" w:hanging="360"/>
+      </w:pPr>
+    </w:lvl>
+    <w:lvl w:ilvl="5" w:tplc="0409001B" w:tentative="1">
+      <w:start w:val="1"/>
+      <w:numFmt w:val="lowerRoman"/>
+      <w:lvlText w:val="%6."/>
+      <w:lvlJc w:val="right"/>
+      <w:pPr>
+        <w:ind w:left="4680" w:hanging="180"/>
+      </w:pPr>
+    </w:lvl>
+    <w:lvl w:ilvl="6" w:tplc="0409000F" w:tentative="1">
+      <w:start w:val="1"/>
+      <w:numFmt w:val="decimal"/>
+      <w:lvlText w:val="%7."/>
+      <w:lvlJc w:val="left"/>
+      <w:pPr>
+        <w:ind w:left="5400" w:hanging="360"/>
+      </w:pPr>
+    </w:lvl>
+    <w:lvl w:ilvl="7" w:tplc="04090019" w:tentative="1">
+      <w:start w:val="1"/>
+      <w:numFmt w:val="lowerLetter"/>
+      <w:lvlText w:val="%8."/>
+      <w:lvlJc w:val="left"/>
+      <w:pPr>
+        <w:ind w:left="6120" w:hanging="360"/>
+      </w:pPr>
+    </w:lvl>
+    <w:lvl w:ilvl="8" w:tplc="0409001B" w:tentative="1">
+      <w:start w:val="1"/>
+      <w:numFmt w:val="lowerRoman"/>
+      <w:lvlText w:val="%9."/>
+      <w:lvlJc w:val="right"/>
+      <w:pPr>
+        <w:ind w:left="6840" w:hanging="180"/>
+      </w:pPr>
+    </w:lvl>
+  </w:abstractNum>
+  <w:abstractNum w:abstractNumId="3" w15:restartNumberingAfterBreak="0">
+    <w:nsid w:val="101B0672"/>
+    <w:multiLevelType w:val="hybridMultilevel"/>
+    <w:tmpl w:val="2BCA6D00"/>
+    <w:lvl w:ilvl="0" w:tplc="456CA2F6">
+      <w:start w:val="1"/>
+      <w:numFmt w:val="decimal"/>
+      <w:lvlText w:val="%1."/>
+      <w:lvlJc w:val="left"/>
+      <w:pPr>
+        <w:ind w:left="1080" w:hanging="360"/>
+      </w:pPr>
+      <w:rPr>
+        <w:rFonts w:hint="default"/>
+      </w:rPr>
+    </w:lvl>
+    <w:lvl w:ilvl="1" w:tplc="04090019" w:tentative="1">
+      <w:start w:val="1"/>
+      <w:numFmt w:val="lowerLetter"/>
+      <w:lvlText w:val="%2."/>
+      <w:lvlJc w:val="left"/>
+      <w:pPr>
+        <w:ind w:left="1800" w:hanging="360"/>
+      </w:pPr>
+    </w:lvl>
+    <w:lvl w:ilvl="2" w:tplc="0409001B" w:tentative="1">
+      <w:start w:val="1"/>
+      <w:numFmt w:val="lowerRoman"/>
+      <w:lvlText w:val="%3."/>
+      <w:lvlJc w:val="right"/>
+      <w:pPr>
+        <w:ind w:left="2520" w:hanging="180"/>
+      </w:pPr>
+    </w:lvl>
+    <w:lvl w:ilvl="3" w:tplc="0409000F" w:tentative="1">
+      <w:start w:val="1"/>
+      <w:numFmt w:val="decimal"/>
+      <w:lvlText w:val="%4."/>
+      <w:lvlJc w:val="left"/>
+      <w:pPr>
+        <w:ind w:left="3240" w:hanging="360"/>
+      </w:pPr>
+    </w:lvl>
+    <w:lvl w:ilvl="4" w:tplc="04090019" w:tentative="1">
+      <w:start w:val="1"/>
+      <w:numFmt w:val="lowerLetter"/>
+      <w:lvlText w:val="%5."/>
+      <w:lvlJc w:val="left"/>
+      <w:pPr>
+        <w:ind w:left="3960" w:hanging="360"/>
+      </w:pPr>
+    </w:lvl>
+    <w:lvl w:ilvl="5" w:tplc="0409001B" w:tentative="1">
+      <w:start w:val="1"/>
+      <w:numFmt w:val="lowerRoman"/>
+      <w:lvlText w:val="%6."/>
+      <w:lvlJc w:val="right"/>
+      <w:pPr>
+        <w:ind w:left="4680" w:hanging="180"/>
+      </w:pPr>
+    </w:lvl>
+    <w:lvl w:ilvl="6" w:tplc="0409000F" w:tentative="1">
+      <w:start w:val="1"/>
+      <w:numFmt w:val="decimal"/>
+      <w:lvlText w:val="%7."/>
+      <w:lvlJc w:val="left"/>
+      <w:pPr>
+        <w:ind w:left="5400" w:hanging="360"/>
+      </w:pPr>
+    </w:lvl>
+    <w:lvl w:ilvl="7" w:tplc="04090019" w:tentative="1">
+      <w:start w:val="1"/>
+      <w:numFmt w:val="lowerLetter"/>
+      <w:lvlText w:val="%8."/>
+      <w:lvlJc w:val="left"/>
+      <w:pPr>
+        <w:ind w:left="6120" w:hanging="360"/>
+      </w:pPr>
+    </w:lvl>
+    <w:lvl w:ilvl="8" w:tplc="0409001B" w:tentative="1">
+      <w:start w:val="1"/>
+      <w:numFmt w:val="lowerRoman"/>
+      <w:lvlText w:val="%9."/>
+      <w:lvlJc w:val="right"/>
+      <w:pPr>
+        <w:ind w:left="6840" w:hanging="180"/>
+      </w:pPr>
+    </w:lvl>
+  </w:abstractNum>
+  <w:abstractNum w:abstractNumId="4" w15:restartNumberingAfterBreak="0">
     <w:nsid w:val="47D20A9C"/>
     <w:multiLevelType w:val="hybridMultilevel"/>
     <w:tmpl w:val="59BCF47C"/>
@@ -435,7 +1753,7 @@
       </w:pPr>
     </w:lvl>
   </w:abstractNum>
-  <w:abstractNum w:abstractNumId="1" w15:restartNumberingAfterBreak="0">
+  <w:abstractNum w:abstractNumId="5" w15:restartNumberingAfterBreak="0">
     <w:nsid w:val="4AA56653"/>
     <w:multiLevelType w:val="hybridMultilevel"/>
     <w:tmpl w:val="E3FAB392"/>
@@ -525,10 +1843,22 @@
     </w:lvl>
   </w:abstractNum>
   <w:num w:numId="1">
-    <w:abstractNumId w:val="0"/>
+    <w:abstractNumId w:val="4"/>
   </w:num>
   <w:num w:numId="2">
+    <w:abstractNumId w:val="5"/>
+  </w:num>
+  <w:num w:numId="3">
+    <w:abstractNumId w:val="2"/>
+  </w:num>
+  <w:num w:numId="4">
+    <w:abstractNumId w:val="3"/>
+  </w:num>
+  <w:num w:numId="5">
     <w:abstractNumId w:val="1"/>
+  </w:num>
+  <w:num w:numId="6">
+    <w:abstractNumId w:val="0"/>
   </w:num>
 </w:numbering>
 </file>

</xml_diff>